<commit_message>
update² to latest dev version (27.08) + little updates
</commit_message>
<xml_diff>
--- a/AQ Batt Monitor Werte.docx
+++ b/AQ Batt Monitor Werte.docx
@@ -40,7 +40,7 @@
           <w:u w:val="single"/>
           <w:lang w:val="en-US"/>
         </w:rPr>
-        <w:t>v2 Mega</w:t>
+        <w:t>AeroQuad32</w:t>
       </w:r>
       <w:r>
         <w:rPr>
@@ -68,25 +68,67 @@
         </w:rPr>
         <w:t>)</w:t>
       </w:r>
-      <w:r>
-        <w:rPr>
-          <w:b/>
-          <w:u w:val="single"/>
-          <w:lang w:val="en-US"/>
+    </w:p>
+    <w:p>
+      <w:pPr>
+        <w:rPr>
+          <w:b/>
+          <w:u w:val="single"/>
+        </w:rPr>
+      </w:pPr>
+      <w:r>
+        <w:rPr>
+          <w:b/>
+          <w:u w:val="single"/>
+        </w:rPr>
+        <w:t>Quadro2</w:t>
+      </w:r>
+      <w:r>
+        <w:rPr>
+          <w:b/>
+          <w:u w:val="single"/>
+        </w:rPr>
+        <w:t>/</w:t>
+      </w:r>
+      <w:r>
+        <w:rPr>
+          <w:b/>
+          <w:u w:val="single"/>
+        </w:rPr>
+        <w:t>AeroQuad32 (Papa)</w:t>
+      </w:r>
+    </w:p>
+    <w:p/>
+    <w:p>
+      <w:pPr>
+        <w:rPr>
+          <w:b/>
+          <w:u w:val="single"/>
+        </w:rPr>
+      </w:pPr>
+      <w:r>
+        <w:rPr>
+          <w:b/>
+          <w:u w:val="single"/>
+        </w:rPr>
+        <w:t>Mini_1</w:t>
+      </w:r>
+      <w:r>
+        <w:rPr>
+          <w:b/>
+          <w:u w:val="single"/>
+        </w:rPr>
+        <w:t xml:space="preserve"> (meiner)</w:t>
+      </w:r>
+      <w:r>
+        <w:rPr>
+          <w:b/>
+          <w:u w:val="single"/>
         </w:rPr>
         <w:t>:</w:t>
       </w:r>
     </w:p>
-    <w:p>
-      <w:pPr>
-        <w:rPr>
-          <w:b/>
-          <w:sz w:val="24"/>
-          <w:u w:val="single"/>
-          <w:lang w:val="en-US"/>
-        </w:rPr>
-      </w:pPr>
-    </w:p>
+    <w:p/>
     <w:p>
       <w:pPr>
         <w:rPr>
@@ -125,445 +167,226 @@
         <w:rPr>
           <w:lang w:val="en-US"/>
         </w:rPr>
-        <w:t xml:space="preserve">3, 0, 14.67, 0.86, BM_NOPIN, 0, 0) </w:t>
-      </w:r>
-    </w:p>
-    <w:p>
-      <w:r>
+        <w:t xml:space="preserve">2, 0, 14.75, 0.77, BM_NOPIN, 0, 0) </w:t>
+      </w:r>
+    </w:p>
+    <w:p>
+      <w:r>
+        <w:t>AREF: 4.97</w:t>
+      </w:r>
+    </w:p>
+    <w:p>
+      <w:r>
+        <w:t>Diode: 0.77</w:t>
+      </w:r>
+    </w:p>
+    <w:p>
+      <w:r>
+        <w:t>R1: 14640</w:t>
+      </w:r>
+    </w:p>
+    <w:p>
+      <w:r>
+        <w:t>R2: 7440</w:t>
+      </w:r>
+    </w:p>
+    <w:p/>
+    <w:p>
+      <w:pPr>
+        <w:rPr>
+          <w:b/>
+          <w:u w:val="single"/>
+        </w:rPr>
+      </w:pPr>
+      <w:r>
+        <w:rPr>
+          <w:b/>
+          <w:u w:val="single"/>
+        </w:rPr>
+        <w:t>Mini_2 (Papa):</w:t>
+      </w:r>
+    </w:p>
+    <w:p/>
+    <w:p>
+      <w:pPr>
+        <w:rPr>
+          <w:lang w:val="en-US"/>
+        </w:rPr>
+      </w:pPr>
+      <w:r>
+        <w:rPr>
+          <w:lang w:val="en-US"/>
+        </w:rPr>
+        <w:t xml:space="preserve">#define </w:t>
+      </w:r>
+      <w:proofErr w:type="spellStart"/>
+      <w:r>
+        <w:rPr>
+          <w:lang w:val="en-US"/>
+        </w:rPr>
+        <w:t>BattCustomConfig</w:t>
+      </w:r>
+      <w:proofErr w:type="spellEnd"/>
+      <w:r>
+        <w:rPr>
+          <w:lang w:val="en-US"/>
+        </w:rPr>
+        <w:t xml:space="preserve"> DEFINE_</w:t>
+      </w:r>
+      <w:proofErr w:type="gramStart"/>
+      <w:r>
+        <w:rPr>
+          <w:lang w:val="en-US"/>
+        </w:rPr>
+        <w:t>BATTERY(</w:t>
+      </w:r>
+      <w:proofErr w:type="gramEnd"/>
+      <w:r>
+        <w:rPr>
+          <w:lang w:val="en-US"/>
+        </w:rPr>
+        <w:t>2, 0, 14.7</w:t>
+      </w:r>
+      <w:r>
+        <w:rPr>
+          <w:lang w:val="en-US"/>
+        </w:rPr>
+        <w:t>1</w:t>
+      </w:r>
+      <w:r>
+        <w:rPr>
+          <w:lang w:val="en-US"/>
+        </w:rPr>
+        <w:t>, 0.7</w:t>
+      </w:r>
+      <w:r>
+        <w:rPr>
+          <w:lang w:val="en-US"/>
+        </w:rPr>
+        <w:t>3</w:t>
+      </w:r>
+      <w:r>
+        <w:rPr>
+          <w:lang w:val="en-US"/>
+        </w:rPr>
+        <w:t xml:space="preserve">, BM_NOPIN, 0, 0) </w:t>
+      </w:r>
+    </w:p>
+    <w:p>
+      <w:pPr>
+        <w:rPr>
+          <w:lang w:val="en-US"/>
+        </w:rPr>
+      </w:pPr>
+      <w:r>
+        <w:rPr>
+          <w:lang w:val="en-US"/>
+        </w:rPr>
         <w:t>AREF: 4.</w:t>
       </w:r>
       <w:r>
-        <w:t>98</w:t>
-      </w:r>
-    </w:p>
-    <w:p>
-      <w:r>
+        <w:rPr>
+          <w:lang w:val="en-US"/>
+        </w:rPr>
+        <w:t>96</w:t>
+      </w:r>
+    </w:p>
+    <w:p>
+      <w:pPr>
+        <w:rPr>
+          <w:lang w:val="en-US"/>
+        </w:rPr>
+      </w:pPr>
+      <w:r>
+        <w:rPr>
+          <w:lang w:val="en-US"/>
+        </w:rPr>
         <w:t>Diode: 0.</w:t>
       </w:r>
       <w:r>
-        <w:t>86</w:t>
-      </w:r>
-    </w:p>
-    <w:p>
-      <w:r>
-        <w:t>R1</w:t>
-      </w:r>
-      <w:r>
-        <w:t>: 14710</w:t>
-      </w:r>
-    </w:p>
-    <w:p>
-      <w:r>
-        <w:t>R2</w:t>
-      </w:r>
-      <w:r>
-        <w:t>: 7560</w:t>
-      </w:r>
-    </w:p>
-    <w:p/>
-    <w:p>
-      <w:pPr>
-        <w:rPr>
-          <w:b/>
-          <w:u w:val="single"/>
-        </w:rPr>
-      </w:pPr>
-      <w:r>
-        <w:rPr>
-          <w:b/>
-          <w:u w:val="single"/>
-        </w:rPr>
-        <w:t>Quadro2</w:t>
-      </w:r>
-      <w:r>
-        <w:rPr>
-          <w:b/>
-          <w:u w:val="single"/>
-        </w:rPr>
-        <w:t>/</w:t>
-      </w:r>
-      <w:r>
-        <w:rPr>
-          <w:b/>
-          <w:u w:val="single"/>
-        </w:rPr>
-        <w:t>AeroQuad32 (Papa):</w:t>
-      </w:r>
-    </w:p>
-    <w:p/>
-    <w:p/>
-    <w:p>
-      <w:pPr>
-        <w:rPr>
-          <w:b/>
-          <w:u w:val="single"/>
-        </w:rPr>
-      </w:pPr>
-      <w:r>
-        <w:rPr>
-          <w:b/>
-          <w:u w:val="single"/>
-        </w:rPr>
-        <w:t>Mini_1</w:t>
-      </w:r>
-      <w:r>
-        <w:rPr>
-          <w:b/>
-          <w:u w:val="single"/>
-        </w:rPr>
-        <w:t xml:space="preserve"> (meiner)</w:t>
-      </w:r>
-      <w:r>
-        <w:rPr>
-          <w:b/>
-          <w:u w:val="single"/>
-        </w:rPr>
-        <w:t>:</w:t>
-      </w:r>
-    </w:p>
-    <w:p/>
-    <w:p>
-      <w:pPr>
-        <w:rPr>
-          <w:lang w:val="en-US"/>
-        </w:rPr>
-      </w:pPr>
-      <w:r>
-        <w:rPr>
-          <w:lang w:val="en-US"/>
-        </w:rPr>
-        <w:t xml:space="preserve">#define </w:t>
+        <w:rPr>
+          <w:lang w:val="en-US"/>
+        </w:rPr>
+        <w:t>73</w:t>
+      </w:r>
+    </w:p>
+    <w:p>
+      <w:pPr>
+        <w:rPr>
+          <w:lang w:val="en-US"/>
+        </w:rPr>
+      </w:pPr>
+      <w:r>
+        <w:rPr>
+          <w:lang w:val="en-US"/>
+        </w:rPr>
+        <w:t>R1: 14680</w:t>
+      </w:r>
+    </w:p>
+    <w:p>
+      <w:pPr>
+        <w:rPr>
+          <w:lang w:val="en-US"/>
+        </w:rPr>
+      </w:pPr>
+      <w:r>
+        <w:rPr>
+          <w:lang w:val="en-US"/>
+        </w:rPr>
+        <w:t>R2: 7470</w:t>
+      </w:r>
+    </w:p>
+    <w:p>
+      <w:pPr>
+        <w:rPr>
+          <w:lang w:val="en-US"/>
+        </w:rPr>
+      </w:pPr>
+    </w:p>
+    <w:p>
+      <w:pPr>
+        <w:rPr>
+          <w:b/>
+          <w:u w:val="single"/>
+          <w:lang w:val="en-US"/>
+        </w:rPr>
+      </w:pPr>
+      <w:r>
+        <w:rPr>
+          <w:b/>
+          <w:u w:val="single"/>
+          <w:lang w:val="en-US"/>
+        </w:rPr>
+        <w:t xml:space="preserve">Mini_3/SMD Board (Papa, </w:t>
       </w:r>
       <w:proofErr w:type="spellStart"/>
       <w:r>
         <w:rPr>
-          <w:lang w:val="en-US"/>
-        </w:rPr>
-        <w:t>BattCustomConfig</w:t>
+          <w:b/>
+          <w:u w:val="single"/>
+          <w:lang w:val="en-US"/>
+        </w:rPr>
+        <w:t>ohne</w:t>
       </w:r>
       <w:proofErr w:type="spellEnd"/>
       <w:r>
         <w:rPr>
-          <w:lang w:val="en-US"/>
-        </w:rPr>
-        <w:t xml:space="preserve"> DEFINE_</w:t>
-      </w:r>
-      <w:proofErr w:type="gramStart"/>
-      <w:r>
-        <w:rPr>
-          <w:lang w:val="en-US"/>
-        </w:rPr>
-        <w:t>BATTERY(</w:t>
-      </w:r>
-      <w:proofErr w:type="gramEnd"/>
-      <w:r>
-        <w:rPr>
-          <w:lang w:val="en-US"/>
-        </w:rPr>
-        <w:t xml:space="preserve">2, 0, 14.75, 0.77, BM_NOPIN, 0, 0) </w:t>
-      </w:r>
-    </w:p>
-    <w:p>
-      <w:r>
-        <w:t>AREF: 4.97</w:t>
-      </w:r>
-    </w:p>
-    <w:p>
-      <w:r>
-        <w:t>Diode: 0.77</w:t>
-      </w:r>
-    </w:p>
-    <w:p>
-      <w:r>
-        <w:t>R1: 14640</w:t>
-      </w:r>
-    </w:p>
-    <w:p>
-      <w:r>
-        <w:t>R2: 7440</w:t>
-      </w:r>
-    </w:p>
-    <w:p/>
-    <w:p>
-      <w:pPr>
-        <w:rPr>
-          <w:b/>
-          <w:u w:val="single"/>
-        </w:rPr>
-      </w:pPr>
-      <w:r>
-        <w:rPr>
-          <w:b/>
-          <w:u w:val="single"/>
-        </w:rPr>
-        <w:t>Mini_2 (Papa):</w:t>
-      </w:r>
-    </w:p>
-    <w:p/>
-    <w:p>
-      <w:pPr>
-        <w:rPr>
-          <w:lang w:val="en-US"/>
-        </w:rPr>
-      </w:pPr>
-      <w:r>
-        <w:rPr>
-          <w:lang w:val="en-US"/>
-        </w:rPr>
-        <w:t xml:space="preserve">#define </w:t>
-      </w:r>
-      <w:proofErr w:type="spellStart"/>
-      <w:r>
-        <w:rPr>
-          <w:lang w:val="en-US"/>
-        </w:rPr>
-        <w:t>BattCustomConfig</w:t>
-      </w:r>
-      <w:proofErr w:type="spellEnd"/>
-      <w:r>
-        <w:rPr>
-          <w:lang w:val="en-US"/>
-        </w:rPr>
-        <w:t xml:space="preserve"> DEFINE_</w:t>
-      </w:r>
-      <w:proofErr w:type="gramStart"/>
-      <w:r>
-        <w:rPr>
-          <w:lang w:val="en-US"/>
-        </w:rPr>
-        <w:t>BATTERY(</w:t>
-      </w:r>
-      <w:proofErr w:type="gramEnd"/>
-      <w:r>
-        <w:rPr>
-          <w:lang w:val="en-US"/>
-        </w:rPr>
-        <w:t>2, 0, 14.7</w:t>
-      </w:r>
-      <w:r>
-        <w:rPr>
-          <w:lang w:val="en-US"/>
-        </w:rPr>
-        <w:t>1</w:t>
-      </w:r>
-      <w:r>
-        <w:rPr>
-          <w:lang w:val="en-US"/>
-        </w:rPr>
-        <w:t>, 0.7</w:t>
-      </w:r>
-      <w:r>
-        <w:rPr>
-          <w:lang w:val="en-US"/>
-        </w:rPr>
-        <w:t>3</w:t>
-      </w:r>
-      <w:r>
-        <w:rPr>
-          <w:lang w:val="en-US"/>
-        </w:rPr>
-        <w:t xml:space="preserve">, BM_NOPIN, 0, 0) </w:t>
-      </w:r>
-    </w:p>
-    <w:p>
-      <w:pPr>
-        <w:rPr>
-          <w:lang w:val="en-US"/>
-        </w:rPr>
-      </w:pPr>
-      <w:r>
-        <w:rPr>
-          <w:lang w:val="en-US"/>
-        </w:rPr>
-        <w:t>AREF: 4.</w:t>
-      </w:r>
-      <w:r>
-        <w:rPr>
-          <w:lang w:val="en-US"/>
-        </w:rPr>
-        <w:t>96</w:t>
-      </w:r>
-    </w:p>
-    <w:p>
-      <w:pPr>
-        <w:rPr>
-          <w:lang w:val="en-US"/>
-        </w:rPr>
-      </w:pPr>
-      <w:r>
-        <w:rPr>
-          <w:lang w:val="en-US"/>
-        </w:rPr>
-        <w:t>Diode: 0.</w:t>
-      </w:r>
-      <w:r>
-        <w:rPr>
-          <w:lang w:val="en-US"/>
-        </w:rPr>
-        <w:t>73</w:t>
-      </w:r>
-    </w:p>
-    <w:p>
-      <w:pPr>
-        <w:rPr>
-          <w:lang w:val="en-US"/>
-        </w:rPr>
-      </w:pPr>
-      <w:r>
-        <w:rPr>
-          <w:lang w:val="en-US"/>
-        </w:rPr>
-        <w:t>R1: 14680</w:t>
-      </w:r>
-    </w:p>
-    <w:p>
-      <w:pPr>
-        <w:rPr>
-          <w:lang w:val="en-US"/>
-        </w:rPr>
-      </w:pPr>
-      <w:r>
-        <w:rPr>
-          <w:lang w:val="en-US"/>
-        </w:rPr>
-        <w:t>R2: 7470</w:t>
-      </w:r>
-    </w:p>
-    <w:p>
-      <w:pPr>
-        <w:rPr>
-          <w:lang w:val="en-US"/>
-        </w:rPr>
-      </w:pPr>
-    </w:p>
-    <w:p>
-      <w:pPr>
-        <w:rPr>
-          <w:b/>
-          <w:u w:val="single"/>
-          <w:lang w:val="en-US"/>
-        </w:rPr>
-      </w:pPr>
-      <w:r>
-        <w:rPr>
-          <w:b/>
-          <w:u w:val="single"/>
-          <w:lang w:val="en-US"/>
-        </w:rPr>
-        <w:t>Mini_3/SMD Board (Papa):</w:t>
-      </w:r>
-    </w:p>
-    <w:p>
-      <w:pPr>
-        <w:rPr>
-          <w:lang w:val="en-US"/>
-        </w:rPr>
-      </w:pPr>
-    </w:p>
-    <w:p>
-      <w:pPr>
-        <w:rPr>
-          <w:lang w:val="en-US"/>
-        </w:rPr>
-      </w:pPr>
+          <w:b/>
+          <w:u w:val="single"/>
+          <w:lang w:val="en-US"/>
+        </w:rPr>
+        <w:t xml:space="preserve"> BattMon</w:t>
+      </w:r>
       <w:bookmarkStart w:id="0" w:name="_GoBack"/>
-      <w:r>
-        <w:rPr>
-          <w:lang w:val="en-US"/>
-        </w:rPr>
-        <w:t xml:space="preserve">#define </w:t>
-      </w:r>
-      <w:proofErr w:type="spellStart"/>
-      <w:r>
-        <w:rPr>
-          <w:lang w:val="en-US"/>
-        </w:rPr>
-        <w:t>BattCustom</w:t>
-      </w:r>
-      <w:r>
-        <w:rPr>
-          <w:lang w:val="en-US"/>
-        </w:rPr>
-        <w:t>Config</w:t>
-      </w:r>
-      <w:proofErr w:type="spellEnd"/>
-      <w:r>
-        <w:rPr>
-          <w:lang w:val="en-US"/>
-        </w:rPr>
-        <w:t xml:space="preserve"> DEFINE_</w:t>
-      </w:r>
-      <w:proofErr w:type="gramStart"/>
-      <w:r>
-        <w:rPr>
-          <w:lang w:val="en-US"/>
-        </w:rPr>
-        <w:t>BATTERY(</w:t>
-      </w:r>
-      <w:proofErr w:type="gramEnd"/>
-      <w:r>
-        <w:rPr>
-          <w:lang w:val="en-US"/>
-        </w:rPr>
-        <w:t>2, 0, 14.54</w:t>
-      </w:r>
-      <w:r>
-        <w:rPr>
-          <w:lang w:val="en-US"/>
-        </w:rPr>
-        <w:t>, 0.7</w:t>
-      </w:r>
-      <w:r>
-        <w:rPr>
-          <w:lang w:val="en-US"/>
-        </w:rPr>
-        <w:t>7</w:t>
-      </w:r>
-      <w:r>
-        <w:rPr>
-          <w:lang w:val="en-US"/>
-        </w:rPr>
-        <w:t xml:space="preserve">, BM_NOPIN, 0, 0) </w:t>
-      </w:r>
-    </w:p>
-    <w:bookmarkEnd w:id="0"/>
-    <w:p>
-      <w:r>
-        <w:t>AREF: 4.96</w:t>
-      </w:r>
-    </w:p>
-    <w:p>
-      <w:r>
-        <w:t>Diode: 0.73</w:t>
-      </w:r>
-    </w:p>
-    <w:p>
-      <w:r>
-        <w:t>R1: 1470</w:t>
-      </w:r>
-      <w:r>
-        <w:t>0</w:t>
-      </w:r>
-    </w:p>
-    <w:p>
-      <w:r>
-        <w:t>R2: 77</w:t>
-      </w:r>
-      <w:r>
-        <w:t>0</w:t>
-      </w:r>
-      <w:r>
-        <w:t>0</w:t>
-      </w:r>
-    </w:p>
-    <w:p>
-      <w:pPr>
-        <w:rPr>
-          <w:b/>
-          <w:sz w:val="24"/>
-          <w:u w:val="single"/>
-        </w:rPr>
-      </w:pPr>
+      <w:bookmarkEnd w:id="0"/>
+      <w:r>
+        <w:rPr>
+          <w:b/>
+          <w:u w:val="single"/>
+          <w:lang w:val="en-US"/>
+        </w:rPr>
+        <w:t>)</w:t>
+      </w:r>
     </w:p>
     <w:p/>
     <w:sectPr>

</xml_diff>